<commit_message>
Adding more info to README and changing organization to Setup guide
</commit_message>
<xml_diff>
--- a/documents/Graphiti API Improvements.docx
+++ b/documents/Graphiti API Improvements.docx
@@ -460,6 +460,67 @@
       <w:r>
         <w:t>Java</w:t>
       </w:r>
+    </w:p>
+    <w:p>
+      <w:pPr>
+        <w:pStyle w:val="ListParagraph"/>
+        <w:numPr>
+          <w:ilvl w:val="1"/>
+          <w:numId w:val="1"/>
+        </w:numPr>
+      </w:pPr>
+      <w:r>
+        <w:t>This can be done because ps1 script files can be converted into exe files</w:t>
+      </w:r>
+    </w:p>
+    <w:p>
+      <w:pPr>
+        <w:pStyle w:val="ListParagraph"/>
+        <w:numPr>
+          <w:ilvl w:val="0"/>
+          <w:numId w:val="1"/>
+        </w:numPr>
+      </w:pPr>
+      <w:r>
+        <w:t xml:space="preserve">Test whether the current configurations are standalone </w:t>
+      </w:r>
+      <w:proofErr w:type="gramStart"/>
+      <w:r>
+        <w:t>as in</w:t>
+      </w:r>
+      <w:proofErr w:type="gramEnd"/>
+      <w:r>
+        <w:t xml:space="preserve"> they meet these criteria:</w:t>
+      </w:r>
+    </w:p>
+    <w:p>
+      <w:pPr>
+        <w:pStyle w:val="ListParagraph"/>
+        <w:numPr>
+          <w:ilvl w:val="1"/>
+          <w:numId w:val="1"/>
+        </w:numPr>
+      </w:pPr>
+      <w:r>
+        <w:t xml:space="preserve">Do not require vcpkg to be installed on the computer and can be run minimally with the asio header file, </w:t>
+      </w:r>
+      <w:proofErr w:type="spellStart"/>
+      <w:r>
+        <w:t>hidapi</w:t>
+      </w:r>
+      <w:proofErr w:type="spellEnd"/>
+      <w:r>
+        <w:t xml:space="preserve"> header files, and hidapi.dll</w:t>
+      </w:r>
+    </w:p>
+    <w:p>
+      <w:pPr>
+        <w:pStyle w:val="ListParagraph"/>
+        <w:numPr>
+          <w:ilvl w:val="0"/>
+          <w:numId w:val="1"/>
+        </w:numPr>
+      </w:pPr>
     </w:p>
     <w:sectPr>
       <w:pgSz w:w="12240" w:h="15840"/>

</xml_diff>

<commit_message>
tools.ps1 now has Multi-Config support, Setup Guide Updated based on feedback, Connection_HID should be complete now
</commit_message>
<xml_diff>
--- a/documents/Graphiti API Improvements.docx
+++ b/documents/Graphiti API Improvements.docx
@@ -472,55 +472,6 @@
       <w:r>
         <w:t>This can be done because ps1 script files can be converted into exe files</w:t>
       </w:r>
-    </w:p>
-    <w:p>
-      <w:pPr>
-        <w:pStyle w:val="ListParagraph"/>
-        <w:numPr>
-          <w:ilvl w:val="0"/>
-          <w:numId w:val="1"/>
-        </w:numPr>
-      </w:pPr>
-      <w:r>
-        <w:t xml:space="preserve">Test whether the current configurations are standalone </w:t>
-      </w:r>
-      <w:proofErr w:type="gramStart"/>
-      <w:r>
-        <w:t>as in</w:t>
-      </w:r>
-      <w:proofErr w:type="gramEnd"/>
-      <w:r>
-        <w:t xml:space="preserve"> they meet these criteria:</w:t>
-      </w:r>
-    </w:p>
-    <w:p>
-      <w:pPr>
-        <w:pStyle w:val="ListParagraph"/>
-        <w:numPr>
-          <w:ilvl w:val="1"/>
-          <w:numId w:val="1"/>
-        </w:numPr>
-      </w:pPr>
-      <w:r>
-        <w:t xml:space="preserve">Do not require vcpkg to be installed on the computer and can be run minimally with the asio header file, </w:t>
-      </w:r>
-      <w:proofErr w:type="spellStart"/>
-      <w:r>
-        <w:t>hidapi</w:t>
-      </w:r>
-      <w:proofErr w:type="spellEnd"/>
-      <w:r>
-        <w:t xml:space="preserve"> header files, and hidapi.dll</w:t>
-      </w:r>
-    </w:p>
-    <w:p>
-      <w:pPr>
-        <w:pStyle w:val="ListParagraph"/>
-        <w:numPr>
-          <w:ilvl w:val="0"/>
-          <w:numId w:val="1"/>
-        </w:numPr>
-      </w:pPr>
     </w:p>
     <w:sectPr>
       <w:pgSz w:w="12240" w:h="15840"/>

</xml_diff>